<commit_message>
Added quiz 5 answers, and the Mid term review
</commit_message>
<xml_diff>
--- a/week4/Practice Questions and Exercises - Week 4.docx
+++ b/week4/Practice Questions and Exercises - Week 4.docx
@@ -1,6 +1,6 @@
 
 <file path=word/document.xml><?xml version="1.0" encoding="utf-8"?>
-<w:document xmlns:wpc="http://schemas.microsoft.com/office/word/2010/wordprocessingCanvas" xmlns:cx="http://schemas.microsoft.com/office/drawing/2014/chartex" xmlns:cx1="http://schemas.microsoft.com/office/drawing/2015/9/8/chartex" xmlns:mc="http://schemas.openxmlformats.org/markup-compatibility/2006" xmlns:o="urn:schemas-microsoft-com:office:office" xmlns:r="http://schemas.openxmlformats.org/officeDocument/2006/relationships" xmlns:m="http://schemas.openxmlformats.org/officeDocument/2006/math" xmlns:v="urn:schemas-microsoft-com:vml" xmlns:wp14="http://schemas.microsoft.com/office/word/2010/wordprocessingDrawing" xmlns:wp="http://schemas.openxmlformats.org/drawingml/2006/wordprocessingDrawing" xmlns:w10="urn:schemas-microsoft-com:office:word" xmlns:w="http://schemas.openxmlformats.org/wordprocessingml/2006/main" xmlns:w14="http://schemas.microsoft.com/office/word/2010/wordml" xmlns:w15="http://schemas.microsoft.com/office/word/2012/wordml" xmlns:w16se="http://schemas.microsoft.com/office/word/2015/wordml/symex" xmlns:wpg="http://schemas.microsoft.com/office/word/2010/wordprocessingGroup" xmlns:wpi="http://schemas.microsoft.com/office/word/2010/wordprocessingInk" xmlns:wne="http://schemas.microsoft.com/office/word/2006/wordml" xmlns:wps="http://schemas.microsoft.com/office/word/2010/wordprocessingShape" mc:Ignorable="w14 w15 w16se wp14">
+<w:document xmlns:wpc="http://schemas.microsoft.com/office/word/2010/wordprocessingCanvas" xmlns:mc="http://schemas.openxmlformats.org/markup-compatibility/2006" xmlns:o="urn:schemas-microsoft-com:office:office" xmlns:r="http://schemas.openxmlformats.org/officeDocument/2006/relationships" xmlns:m="http://schemas.openxmlformats.org/officeDocument/2006/math" xmlns:v="urn:schemas-microsoft-com:vml" xmlns:wp14="http://schemas.microsoft.com/office/word/2010/wordprocessingDrawing" xmlns:wp="http://schemas.openxmlformats.org/drawingml/2006/wordprocessingDrawing" xmlns:w10="urn:schemas-microsoft-com:office:word" xmlns:w="http://schemas.openxmlformats.org/wordprocessingml/2006/main" xmlns:w14="http://schemas.microsoft.com/office/word/2010/wordml" xmlns:w15="http://schemas.microsoft.com/office/word/2012/wordml" xmlns:wpg="http://schemas.microsoft.com/office/word/2010/wordprocessingGroup" xmlns:wpi="http://schemas.microsoft.com/office/word/2010/wordprocessingInk" xmlns:wne="http://schemas.microsoft.com/office/word/2006/wordml" xmlns:wps="http://schemas.microsoft.com/office/word/2010/wordprocessingShape" mc:Ignorable="w14 w15 wp14">
   <w:body>
     <w:p>
       <w:pPr>
@@ -28,7 +28,19 @@
         <w:t>When is the objects constructor called?</w:t>
       </w:r>
     </w:p>
-    <w:p/>
+    <w:p>
+      <w:pPr>
+        <w:rPr>
+          <w:color w:val="FF0000"/>
+        </w:rPr>
+      </w:pPr>
+      <w:r>
+        <w:rPr>
+          <w:color w:val="FF0000"/>
+        </w:rPr>
+        <w:t xml:space="preserve">When the object tis instantiated/created. </w:t>
+      </w:r>
+    </w:p>
     <w:p>
       <w:pPr>
         <w:pStyle w:val="ListParagraph"/>
@@ -43,8 +55,16 @@
     </w:p>
     <w:p>
       <w:pPr>
-        <w:pStyle w:val="ListParagraph"/>
-      </w:pPr>
+        <w:rPr>
+          <w:color w:val="FF0000"/>
+        </w:rPr>
+      </w:pPr>
+      <w:r>
+        <w:rPr>
+          <w:color w:val="FF0000"/>
+        </w:rPr>
+        <w:t>When the object is destroyed, by either reaching the end of its scope, or when it is deallocated.</w:t>
+      </w:r>
     </w:p>
     <w:p>
       <w:pPr>
@@ -60,10 +80,27 @@
         </w:numPr>
       </w:pPr>
       <w:r>
-        <w:t>What concept of object orientated programming do we use when we make data members private and use member functions to access and modify them?</w:t>
-      </w:r>
-    </w:p>
-    <w:p/>
+        <w:t>What concept of object orien</w:t>
+      </w:r>
+      <w:bookmarkStart w:id="0" w:name="_GoBack"/>
+      <w:bookmarkEnd w:id="0"/>
+      <w:r>
+        <w:t>tated programming do we use when we make data members private and use member functions to access and modify them?</w:t>
+      </w:r>
+    </w:p>
+    <w:p>
+      <w:pPr>
+        <w:rPr>
+          <w:color w:val="FF0000"/>
+        </w:rPr>
+      </w:pPr>
+      <w:r>
+        <w:rPr>
+          <w:color w:val="FF0000"/>
+        </w:rPr>
+        <w:t>Encapsulation</w:t>
+      </w:r>
+    </w:p>
     <w:p>
       <w:pPr>
         <w:pStyle w:val="ListParagraph"/>
@@ -83,9 +120,16 @@
     </w:p>
     <w:p>
       <w:pPr>
-        <w:pStyle w:val="ListParagraph"/>
-        <w:ind w:left="360"/>
-      </w:pPr>
+        <w:rPr>
+          <w:color w:val="FF0000"/>
+        </w:rPr>
+      </w:pPr>
+      <w:r>
+        <w:rPr>
+          <w:color w:val="FF0000"/>
+        </w:rPr>
+        <w:t>A safe state.</w:t>
+      </w:r>
     </w:p>
     <w:p>
       <w:pPr>
@@ -287,8 +331,6 @@
       <w:r>
         <w:t>. Also ensure that no memory leaks occur in the setters/modifiers.</w:t>
       </w:r>
-      <w:bookmarkStart w:id="0" w:name="_GoBack"/>
-      <w:bookmarkEnd w:id="0"/>
     </w:p>
     <w:sectPr>
       <w:pgSz w:w="12240" w:h="15840"/>
@@ -301,7 +343,7 @@
 </file>
 
 <file path=word/numbering.xml><?xml version="1.0" encoding="utf-8"?>
-<w:numbering xmlns:wpc="http://schemas.microsoft.com/office/word/2010/wordprocessingCanvas" xmlns:cx="http://schemas.microsoft.com/office/drawing/2014/chartex" xmlns:cx1="http://schemas.microsoft.com/office/drawing/2015/9/8/chartex" xmlns:mc="http://schemas.openxmlformats.org/markup-compatibility/2006" xmlns:o="urn:schemas-microsoft-com:office:office" xmlns:r="http://schemas.openxmlformats.org/officeDocument/2006/relationships" xmlns:m="http://schemas.openxmlformats.org/officeDocument/2006/math" xmlns:v="urn:schemas-microsoft-com:vml" xmlns:wp14="http://schemas.microsoft.com/office/word/2010/wordprocessingDrawing" xmlns:wp="http://schemas.openxmlformats.org/drawingml/2006/wordprocessingDrawing" xmlns:w10="urn:schemas-microsoft-com:office:word" xmlns:w="http://schemas.openxmlformats.org/wordprocessingml/2006/main" xmlns:w14="http://schemas.microsoft.com/office/word/2010/wordml" xmlns:w15="http://schemas.microsoft.com/office/word/2012/wordml" xmlns:w16se="http://schemas.microsoft.com/office/word/2015/wordml/symex" xmlns:wpg="http://schemas.microsoft.com/office/word/2010/wordprocessingGroup" xmlns:wpi="http://schemas.microsoft.com/office/word/2010/wordprocessingInk" xmlns:wne="http://schemas.microsoft.com/office/word/2006/wordml" xmlns:wps="http://schemas.microsoft.com/office/word/2010/wordprocessingShape" mc:Ignorable="w14 w15 w16se wp14">
+<w:numbering xmlns:wpc="http://schemas.microsoft.com/office/word/2010/wordprocessingCanvas" xmlns:mc="http://schemas.openxmlformats.org/markup-compatibility/2006" xmlns:o="urn:schemas-microsoft-com:office:office" xmlns:r="http://schemas.openxmlformats.org/officeDocument/2006/relationships" xmlns:m="http://schemas.openxmlformats.org/officeDocument/2006/math" xmlns:v="urn:schemas-microsoft-com:vml" xmlns:wp14="http://schemas.microsoft.com/office/word/2010/wordprocessingDrawing" xmlns:wp="http://schemas.openxmlformats.org/drawingml/2006/wordprocessingDrawing" xmlns:w10="urn:schemas-microsoft-com:office:word" xmlns:w="http://schemas.openxmlformats.org/wordprocessingml/2006/main" xmlns:w14="http://schemas.microsoft.com/office/word/2010/wordml" xmlns:w15="http://schemas.microsoft.com/office/word/2012/wordml" xmlns:wpg="http://schemas.microsoft.com/office/word/2010/wordprocessingGroup" xmlns:wpi="http://schemas.microsoft.com/office/word/2010/wordprocessingInk" xmlns:wne="http://schemas.microsoft.com/office/word/2006/wordml" xmlns:wps="http://schemas.microsoft.com/office/word/2010/wordprocessingShape" mc:Ignorable="w14 w15 wp14">
   <w:abstractNum w:abstractNumId="0" w15:restartNumberingAfterBreak="0">
     <w:nsid w:val="0B7E0B97"/>
     <w:multiLevelType w:val="hybridMultilevel"/>
@@ -770,7 +812,7 @@
 </file>
 
 <file path=word/styles.xml><?xml version="1.0" encoding="utf-8"?>
-<w:styles xmlns:mc="http://schemas.openxmlformats.org/markup-compatibility/2006" xmlns:r="http://schemas.openxmlformats.org/officeDocument/2006/relationships" xmlns:w="http://schemas.openxmlformats.org/wordprocessingml/2006/main" xmlns:w14="http://schemas.microsoft.com/office/word/2010/wordml" xmlns:w15="http://schemas.microsoft.com/office/word/2012/wordml" xmlns:w16se="http://schemas.microsoft.com/office/word/2015/wordml/symex" mc:Ignorable="w14 w15 w16se">
+<w:styles xmlns:mc="http://schemas.openxmlformats.org/markup-compatibility/2006" xmlns:r="http://schemas.openxmlformats.org/officeDocument/2006/relationships" xmlns:w="http://schemas.openxmlformats.org/wordprocessingml/2006/main" xmlns:w14="http://schemas.microsoft.com/office/word/2010/wordml" xmlns:w15="http://schemas.microsoft.com/office/word/2012/wordml" mc:Ignorable="w14 w15">
   <w:docDefaults>
     <w:rPrDefault>
       <w:rPr>

</xml_diff>